<commit_message>
made some small changes with Tristan's feedback
</commit_message>
<xml_diff>
--- a/ColeTerrell_Resume_Long.docx
+++ b/ColeTerrell_Resume_Long.docx
@@ -355,25 +355,11 @@
         <w:ind w:left="0" w:firstLine="0"/>
       </w:pPr>
       <w:r>
-        <w:t>Know-Center GmbH</w:t>
-      </w:r>
-      <w:r>
-        <w:t xml:space="preserve"> </w:t>
+        <w:t xml:space="preserve">Know-Center GmbH </w:t>
       </w:r>
       <w:r>
         <w:tab/>
-      </w:r>
-      <w:r>
-        <w:t>May 2021</w:t>
-      </w:r>
-      <w:r>
-        <w:t xml:space="preserve"> – </w:t>
-      </w:r>
-      <w:r>
-        <w:t>Present</w:t>
-      </w:r>
-      <w:r>
-        <w:t xml:space="preserve"> </w:t>
+        <w:t xml:space="preserve">May 2021 – Present </w:t>
       </w:r>
     </w:p>
     <w:p>
@@ -441,31 +427,11 @@
         <w:ind w:left="0" w:firstLine="0"/>
       </w:pPr>
       <w:r>
-        <w:t>Big Ass Fans</w:t>
-      </w:r>
-      <w:r>
-        <w:t xml:space="preserve"> </w:t>
+        <w:t xml:space="preserve">Big Ass Fans </w:t>
       </w:r>
       <w:r>
         <w:tab/>
-      </w:r>
-      <w:r>
-        <w:t>September</w:t>
-      </w:r>
-      <w:r>
-        <w:t xml:space="preserve"> 20</w:t>
-      </w:r>
-      <w:r>
-        <w:t>20</w:t>
-      </w:r>
-      <w:r>
-        <w:t xml:space="preserve"> – </w:t>
-      </w:r>
-      <w:r>
-        <w:t>May 2021</w:t>
-      </w:r>
-      <w:r>
-        <w:t xml:space="preserve"> </w:t>
+        <w:t xml:space="preserve">September 2020 – May 2021 </w:t>
       </w:r>
     </w:p>
     <w:p>
@@ -477,13 +443,7 @@
         <w:rPr>
           <w:i/>
         </w:rPr>
-        <w:t>Marketing and Manufacturing Engineering Internship Rotations</w:t>
-      </w:r>
-      <w:r>
-        <w:rPr>
-          <w:i/>
-        </w:rPr>
-        <w:t xml:space="preserve"> </w:t>
+        <w:t xml:space="preserve">Marketing and Manufacturing Engineering Internship Rotations </w:t>
       </w:r>
     </w:p>
     <w:p>
@@ -549,10 +509,7 @@
         <w:ind w:left="0" w:firstLine="0"/>
       </w:pPr>
       <w:r>
-        <w:t>C</w:t>
-      </w:r>
-      <w:r>
-        <w:t xml:space="preserve">ypress Semiconductor Corporation </w:t>
+        <w:t xml:space="preserve">Cypress Semiconductor Corporation </w:t>
       </w:r>
       <w:r>
         <w:tab/>
@@ -580,14 +537,14 @@
         <w:ind w:right="0" w:hanging="181"/>
       </w:pPr>
       <w:r>
-        <w:t xml:space="preserve">Developed a strong foundational knowledge of VLSI industry-standard design and physical verification techniques. </w:t>
+        <w:t>Developed a strong foundational knowledge of VLSI industry-standard design and physical verification techniques.</w:t>
       </w:r>
       <w:r>
         <w:rPr>
           <w:rFonts w:ascii="Segoe UI Symbol" w:eastAsia="Segoe UI Symbol" w:hAnsi="Segoe UI Symbol" w:cs="Segoe UI Symbol"/>
           <w:sz w:val="18"/>
         </w:rPr>
-        <w:t xml:space="preserve">o </w:t>
+        <w:t xml:space="preserve"> </w:t>
       </w:r>
       <w:r>
         <w:t xml:space="preserve">Applied mastery of these concepts by developing a training module for new hires that was distributed internationally. </w:t>
@@ -602,16 +559,19 @@
         <w:ind w:right="0" w:hanging="181"/>
       </w:pPr>
       <w:r>
-        <w:t>Designed a partially a</w:t>
-      </w:r>
-      <w:r>
-        <w:t>utomated process in Ruby and SKILL for performing large-scale quality assurance tasks</w:t>
+        <w:t>Designed a partially automated process in Ruby and SKILL for performing large-scale quality assurance tasks</w:t>
+      </w:r>
+      <w:r>
+        <w:rPr>
+          <w:bCs/>
+        </w:rPr>
+        <w:t>.</w:t>
       </w:r>
       <w:r>
         <w:rPr>
           <w:b/>
         </w:rPr>
-        <w:t xml:space="preserve">. </w:t>
+        <w:t xml:space="preserve"> </w:t>
       </w:r>
       <w:r>
         <w:t xml:space="preserve">These improvements saved weeks of working time for this task. </w:t>
@@ -626,10 +586,7 @@
         <w:ind w:right="0" w:hanging="181"/>
       </w:pPr>
       <w:r>
-        <w:t>Crafted visually appealing and descriptive documentation that was used as reference material by department</w:t>
-      </w:r>
-      <w:r>
-        <w:t xml:space="preserve"> managers in meetings with international colleagues. The templates I created became standard protocol within the department. </w:t>
+        <w:t xml:space="preserve">Crafted visually appealing and descriptive documentation that was used as reference material by department managers in meetings with international colleagues. The templates I created became standard protocol within the department. </w:t>
       </w:r>
     </w:p>
     <w:p>
@@ -681,10 +638,7 @@
         <w:ind w:right="0" w:hanging="181"/>
       </w:pPr>
       <w:r>
-        <w:t>Leveraged VLSI indus</w:t>
-      </w:r>
-      <w:r>
-        <w:t xml:space="preserve">try-standard CAD tools to design and simulate transistor-level circuits with the goal of developing novel logic families. Designs emphasized low power and area overhead as well as resilience to hardware cyber-attacks. </w:t>
+        <w:t xml:space="preserve">Leveraged VLSI industry-standard CAD tools to design and simulate transistor-level circuits with the goal of developing novel logic families. Designs emphasized low power and area overhead as well as resilience to hardware cyber-attacks. </w:t>
       </w:r>
     </w:p>
     <w:p>
@@ -696,10 +650,7 @@
         <w:ind w:right="0" w:hanging="181"/>
       </w:pPr>
       <w:r>
-        <w:t>Directed small groups to rigorously t</w:t>
-      </w:r>
-      <w:r>
-        <w:t xml:space="preserve">est designs and present research results to industry professionals. </w:t>
+        <w:t xml:space="preserve">Directed small groups to rigorously test designs and present research results to industry professionals. </w:t>
       </w:r>
     </w:p>
     <w:p>
@@ -883,10 +834,7 @@
         <w:ind w:right="0" w:hanging="181"/>
       </w:pPr>
       <w:r>
-        <w:t xml:space="preserve">Proposes </w:t>
-      </w:r>
-      <w:r>
-        <w:t xml:space="preserve">a novel logic family that combines cutting-edge adiabatic and approximate computing techniques for considerable savings in both power and area metrics for arithmetic circuits. </w:t>
+        <w:t xml:space="preserve">Proposes a novel logic family that combines cutting-edge adiabatic and approximate computing techniques for considerable savings in both power and area metrics for arithmetic circuits. </w:t>
       </w:r>
     </w:p>
     <w:p>
@@ -898,10 +846,7 @@
         <w:ind w:right="0" w:hanging="181"/>
       </w:pPr>
       <w:r>
-        <w:t>Recipient of the University of Kentucky Electrical and Computer Engineering Und</w:t>
-      </w:r>
-      <w:r>
-        <w:t xml:space="preserve">ergraduate Research Fellowship. </w:t>
+        <w:t xml:space="preserve">Recipient of the University of Kentucky Electrical and Computer Engineering Undergraduate Research Fellowship. </w:t>
       </w:r>
     </w:p>
     <w:p>

</xml_diff>